<commit_message>
Subiendo entregable 2 en formato word y pdf
</commit_message>
<xml_diff>
--- a/Entregable 2.docx
+++ b/Entregable 2.docx
@@ -30,8 +30,6 @@
         </w:rPr>
         <w:t>2</w:t>
       </w:r>
-      <w:bookmarkStart w:id="0" w:name="_GoBack"/>
-      <w:bookmarkEnd w:id="0"/>
     </w:p>
     <w:p>
       <w:pPr>
@@ -358,7 +356,13 @@
     <w:p>
       <w:r>
         <w:lastRenderedPageBreak/>
-        <w:t>Evidencias del proyecto del primer entregable</w:t>
+        <w:t xml:space="preserve">Evidencias del proyecto del </w:t>
+      </w:r>
+      <w:r>
+        <w:t>segundo</w:t>
+      </w:r>
+      <w:r>
+        <w:t xml:space="preserve"> entregable</w:t>
       </w:r>
     </w:p>
     <w:p>
@@ -376,13 +380,10 @@
     </w:p>
     <w:p>
       <w:r>
-        <w:rPr>
-          <w:noProof/>
-        </w:rPr>
         <w:drawing>
-          <wp:inline distT="0" distB="0" distL="0" distR="0" wp14:anchorId="52CF3D68" wp14:editId="737395EC">
-            <wp:extent cx="2324301" cy="2728196"/>
-            <wp:effectExtent l="0" t="0" r="0" b="0"/>
+          <wp:inline distT="0" distB="0" distL="0" distR="0" wp14:anchorId="7730C98E" wp14:editId="25B13603">
+            <wp:extent cx="2339543" cy="3246401"/>
+            <wp:effectExtent l="0" t="0" r="3810" b="0"/>
             <wp:docPr id="1" name="Imagen 1"/>
             <wp:cNvGraphicFramePr>
               <a:graphicFrameLocks xmlns:a="http://schemas.openxmlformats.org/drawingml/2006/main" noChangeAspect="1"/>
@@ -403,7 +404,7 @@
                   <pic:spPr>
                     <a:xfrm>
                       <a:off x="0" y="0"/>
-                      <a:ext cx="2324301" cy="2728196"/>
+                      <a:ext cx="2339543" cy="3246401"/>
                     </a:xfrm>
                     <a:prstGeom prst="rect">
                       <a:avLst/>
@@ -426,7 +427,18 @@
       </w:r>
       <w:proofErr w:type="spellEnd"/>
       <w:r>
-        <w:t xml:space="preserve"> que este cumple con la función de contener las carpetas de </w:t>
+        <w:t xml:space="preserve"> que este cumple con la función de contener </w:t>
+      </w:r>
+      <w:proofErr w:type="gramStart"/>
+      <w:r>
+        <w:t>las carpeta</w:t>
+      </w:r>
+      <w:proofErr w:type="gramEnd"/>
+      <w:r>
+        <w:t xml:space="preserve"> </w:t>
+      </w:r>
+      <w:r>
+        <w:t xml:space="preserve">de </w:t>
       </w:r>
       <w:proofErr w:type="spellStart"/>
       <w:r>
@@ -434,7 +446,7 @@
       </w:r>
       <w:proofErr w:type="spellEnd"/>
       <w:r>
-        <w:t xml:space="preserve">, </w:t>
+        <w:t xml:space="preserve"> y dentro de ella esta nuestro archivo style.css, está la carpeta </w:t>
       </w:r>
       <w:proofErr w:type="spellStart"/>
       <w:r>
@@ -450,12 +462,44 @@
       </w:r>
       <w:proofErr w:type="spellEnd"/>
       <w:r>
-        <w:t>, esto con el fin de llevar una buena estructura en el proyecto y no tener todo revuelto en una misma carpeta y afuera de ello están mis archivos index.html, entregable 1.docx y el README.md.</w:t>
-      </w:r>
-    </w:p>
-    <w:p>
-      <w:r>
-        <w:t>Presentación del código HTML y un poco de CSS</w:t>
+        <w:t xml:space="preserve">, esto con el fin de llevar una buena estructura en el proyecto y no tener todo revuelto en una misma carpeta y afuera de ello están mis archivos index.html, entregable </w:t>
+      </w:r>
+      <w:r>
+        <w:t>2.</w:t>
+      </w:r>
+      <w:r>
+        <w:t>docx y el README.md.</w:t>
+      </w:r>
+    </w:p>
+    <w:p>
+      <w:r>
+        <w:t>Como vemos la carpeta se llama entregable 1, solo que el entregable trataba de aplicarle estilos CSS a lo que habíamos hecho en nuestra pagina HTML del entregable 1, entonces solo agregamos el archivo .</w:t>
+      </w:r>
+      <w:proofErr w:type="spellStart"/>
+      <w:r>
+        <w:t>css</w:t>
+      </w:r>
+      <w:proofErr w:type="spellEnd"/>
+      <w:r>
+        <w:t xml:space="preserve"> para darle estilos a nuestra página.</w:t>
+      </w:r>
+    </w:p>
+    <w:p/>
+    <w:p/>
+    <w:p/>
+    <w:p/>
+    <w:p/>
+    <w:p/>
+    <w:p/>
+    <w:p/>
+    <w:p/>
+    <w:p>
+      <w:r>
+        <w:lastRenderedPageBreak/>
+        <w:t xml:space="preserve">Presentación del código HTML y </w:t>
+      </w:r>
+      <w:r>
+        <w:t>CSS</w:t>
       </w:r>
     </w:p>
     <w:p>
@@ -469,7 +513,6 @@
           <w:noProof/>
           <w:u w:val="single"/>
         </w:rPr>
-        <w:lastRenderedPageBreak/>
         <w:drawing>
           <wp:inline distT="0" distB="0" distL="0" distR="0" wp14:anchorId="0D0DC588" wp14:editId="22A30F9C">
             <wp:extent cx="5682589" cy="4404360"/>
@@ -515,14 +558,14 @@
       </w:pPr>
       <w:r>
         <w:rPr>
-          <w:noProof/>
           <w:u w:val="single"/>
         </w:rPr>
+        <w:lastRenderedPageBreak/>
         <w:drawing>
-          <wp:inline distT="0" distB="0" distL="0" distR="0" wp14:anchorId="7D5BB745" wp14:editId="47365ADC">
-            <wp:extent cx="5612130" cy="2405380"/>
+          <wp:inline distT="0" distB="0" distL="0" distR="0" wp14:anchorId="75F17A56" wp14:editId="2BE538CD">
+            <wp:extent cx="5612130" cy="4139565"/>
             <wp:effectExtent l="0" t="0" r="7620" b="0"/>
-            <wp:docPr id="3" name="Imagen 3"/>
+            <wp:docPr id="9" name="Imagen 9"/>
             <wp:cNvGraphicFramePr>
               <a:graphicFrameLocks xmlns:a="http://schemas.openxmlformats.org/drawingml/2006/main" noChangeAspect="1"/>
             </wp:cNvGraphicFramePr>
@@ -542,7 +585,7 @@
                   <pic:spPr>
                     <a:xfrm>
                       <a:off x="0" y="0"/>
-                      <a:ext cx="5612130" cy="2405380"/>
+                      <a:ext cx="5612130" cy="4139565"/>
                     </a:xfrm>
                     <a:prstGeom prst="rect">
                       <a:avLst/>
@@ -571,18 +614,32 @@
       <w:r>
         <w:t xml:space="preserve"> </w:t>
       </w:r>
-      <w:proofErr w:type="gramStart"/>
-      <w:r>
-        <w:t>adjuntara</w:t>
-      </w:r>
-      <w:proofErr w:type="gramEnd"/>
-      <w:r>
-        <w:t xml:space="preserve"> la carpeta comprimida con todo estos archivos y se podrá </w:t>
+      <w:r>
+        <w:t>adjuntará</w:t>
+      </w:r>
+      <w:r>
+        <w:t xml:space="preserve"> la carpeta comprimida con </w:t>
+      </w:r>
+      <w:r>
+        <w:t>todos estos archivos</w:t>
+      </w:r>
+      <w:r>
+        <w:t xml:space="preserve"> y se podrá </w:t>
       </w:r>
       <w:r>
         <w:t>ver de una mejor manera.</w:t>
       </w:r>
     </w:p>
+    <w:p/>
+    <w:p/>
+    <w:p/>
+    <w:p/>
+    <w:p/>
+    <w:p/>
+    <w:p/>
+    <w:p/>
+    <w:p/>
+    <w:p/>
     <w:p/>
     <w:p/>
     <w:p>
@@ -635,54 +692,20 @@
     </w:p>
     <w:p/>
     <w:p>
-      <w:pPr>
-        <w:rPr>
-          <w:u w:val="single"/>
-          <w:lang w:val="es-MX"/>
-        </w:rPr>
-      </w:pPr>
-      <w:r>
-        <w:rPr>
-          <w:lang w:val="es-MX"/>
-        </w:rPr>
-        <w:t xml:space="preserve">Muestra de que el entregable esta subido en GitHub con creación de repositorio, creación de archivo README.md para dar a entender de </w:t>
-      </w:r>
-      <w:r>
-        <w:rPr>
-          <w:lang w:val="es-MX"/>
-        </w:rPr>
-        <w:t>qué</w:t>
-      </w:r>
-      <w:r>
-        <w:rPr>
-          <w:lang w:val="es-MX"/>
-        </w:rPr>
-        <w:t xml:space="preserve"> trata el proyecto</w:t>
-      </w:r>
-      <w:r>
-        <w:rPr>
-          <w:u w:val="single"/>
-          <w:lang w:val="es-MX"/>
-        </w:rPr>
-        <w:t>.</w:t>
-      </w:r>
-    </w:p>
-    <w:p>
-      <w:pPr>
-        <w:rPr>
-          <w:lang w:val="es-MX"/>
-        </w:rPr>
-      </w:pPr>
-      <w:r>
-        <w:rPr>
-          <w:noProof/>
-          <w:lang w:val="es-MX"/>
-        </w:rPr>
+      <w:r>
+        <w:t>Ahora hacemos una comparación de la página con los estilos ya aplicados</w:t>
+      </w:r>
+      <w:r>
+        <w:t>, como vemos en la primera solo se nota la estructura HTML sin nada de estilo, ahora así se ve la página con los estilos.</w:t>
+      </w:r>
+    </w:p>
+    <w:p>
+      <w:r>
         <w:drawing>
-          <wp:inline distT="0" distB="0" distL="0" distR="0" wp14:anchorId="44E000AD" wp14:editId="12693621">
-            <wp:extent cx="5612130" cy="2677160"/>
-            <wp:effectExtent l="0" t="0" r="7620" b="8890"/>
-            <wp:docPr id="5" name="Imagen 5"/>
+          <wp:inline distT="0" distB="0" distL="0" distR="0" wp14:anchorId="0E88A221" wp14:editId="3545C938">
+            <wp:extent cx="5612130" cy="2721610"/>
+            <wp:effectExtent l="0" t="0" r="7620" b="2540"/>
+            <wp:docPr id="12" name="Imagen 12"/>
             <wp:cNvGraphicFramePr>
               <a:graphicFrameLocks xmlns:a="http://schemas.openxmlformats.org/drawingml/2006/main" noChangeAspect="1"/>
             </wp:cNvGraphicFramePr>
@@ -702,7 +725,7 @@
                   <pic:spPr>
                     <a:xfrm>
                       <a:off x="0" y="0"/>
-                      <a:ext cx="5612130" cy="2677160"/>
+                      <a:ext cx="5612130" cy="2721610"/>
                     </a:xfrm>
                     <a:prstGeom prst="rect">
                       <a:avLst/>
@@ -716,104 +739,13 @@
       </w:r>
     </w:p>
     <w:p>
-      <w:pPr>
-        <w:rPr>
-          <w:lang w:val="es-MX"/>
-        </w:rPr>
-      </w:pPr>
-    </w:p>
-    <w:p>
-      <w:pPr>
-        <w:rPr>
-          <w:lang w:val="es-MX"/>
-        </w:rPr>
-      </w:pPr>
-    </w:p>
-    <w:p>
-      <w:pPr>
-        <w:rPr>
-          <w:lang w:val="es-MX"/>
-        </w:rPr>
-      </w:pPr>
-    </w:p>
-    <w:p>
-      <w:pPr>
-        <w:rPr>
-          <w:lang w:val="es-MX"/>
-        </w:rPr>
-      </w:pPr>
-    </w:p>
-    <w:p>
-      <w:pPr>
-        <w:rPr>
-          <w:lang w:val="es-MX"/>
-        </w:rPr>
-      </w:pPr>
-    </w:p>
-    <w:p>
-      <w:pPr>
-        <w:rPr>
-          <w:lang w:val="es-MX"/>
-        </w:rPr>
-      </w:pPr>
-      <w:r>
-        <w:rPr>
-          <w:lang w:val="es-MX"/>
-        </w:rPr>
+      <w:r>
         <w:lastRenderedPageBreak/>
-        <w:t xml:space="preserve">Comandos en </w:t>
-      </w:r>
-      <w:proofErr w:type="spellStart"/>
-      <w:r>
-        <w:rPr>
-          <w:lang w:val="es-MX"/>
-        </w:rPr>
-        <w:t>git</w:t>
-      </w:r>
-      <w:proofErr w:type="spellEnd"/>
-      <w:r>
-        <w:rPr>
-          <w:lang w:val="es-MX"/>
-        </w:rPr>
-        <w:t xml:space="preserve"> </w:t>
-      </w:r>
-      <w:proofErr w:type="spellStart"/>
-      <w:r>
-        <w:rPr>
-          <w:lang w:val="es-MX"/>
-        </w:rPr>
-        <w:t>bash</w:t>
-      </w:r>
-      <w:proofErr w:type="spellEnd"/>
-      <w:r>
-        <w:rPr>
-          <w:lang w:val="es-MX"/>
-        </w:rPr>
-        <w:t xml:space="preserve"> para la agregación de mi proyecto al repositorio en </w:t>
-      </w:r>
-      <w:r>
-        <w:rPr>
-          <w:lang w:val="es-MX"/>
-        </w:rPr>
-        <w:t>GitHub</w:t>
-      </w:r>
-    </w:p>
-    <w:p>
-      <w:pPr>
-        <w:rPr>
-          <w:lang w:val="es-MX"/>
-        </w:rPr>
-      </w:pPr>
-      <w:r>
-        <w:rPr>
-          <w:noProof/>
-          <w:lang w:val="es-MX"/>
-        </w:rPr>
         <w:drawing>
-          <wp:inline distT="0" distB="0" distL="0" distR="0" wp14:anchorId="2EA96805" wp14:editId="688D0EC6">
-            <wp:extent cx="5612130" cy="3763645"/>
-            <wp:effectExtent l="0" t="0" r="7620" b="8255"/>
-            <wp:docPr id="6" name="Imagen 6"/>
+          <wp:inline distT="0" distB="0" distL="0" distR="0" wp14:anchorId="6ADD19C7" wp14:editId="29318A19">
+            <wp:extent cx="5612130" cy="2666365"/>
+            <wp:effectExtent l="0" t="0" r="7620" b="635"/>
+            <wp:docPr id="13" name="Imagen 13"/>
             <wp:cNvGraphicFramePr>
               <a:graphicFrameLocks xmlns:a="http://schemas.openxmlformats.org/drawingml/2006/main" noChangeAspect="1"/>
             </wp:cNvGraphicFramePr>
@@ -833,7 +765,7 @@
                   <pic:spPr>
                     <a:xfrm>
                       <a:off x="0" y="0"/>
-                      <a:ext cx="5612130" cy="3763645"/>
+                      <a:ext cx="5612130" cy="2666365"/>
                     </a:xfrm>
                     <a:prstGeom prst="rect">
                       <a:avLst/>
@@ -847,21 +779,12 @@
       </w:r>
     </w:p>
     <w:p>
-      <w:pPr>
-        <w:rPr>
-          <w:lang w:val="es-MX"/>
-        </w:rPr>
-      </w:pPr>
-      <w:r>
-        <w:rPr>
-          <w:noProof/>
-          <w:lang w:val="es-MX"/>
-        </w:rPr>
+      <w:r>
         <w:drawing>
-          <wp:inline distT="0" distB="0" distL="0" distR="0" wp14:anchorId="58FBA934" wp14:editId="69C8A173">
-            <wp:extent cx="5612130" cy="3726815"/>
-            <wp:effectExtent l="0" t="0" r="7620" b="6985"/>
-            <wp:docPr id="7" name="Imagen 7"/>
+          <wp:inline distT="0" distB="0" distL="0" distR="0" wp14:anchorId="755989BB" wp14:editId="76D83C79">
+            <wp:extent cx="5612130" cy="2688590"/>
+            <wp:effectExtent l="0" t="0" r="7620" b="0"/>
+            <wp:docPr id="14" name="Imagen 14"/>
             <wp:cNvGraphicFramePr>
               <a:graphicFrameLocks xmlns:a="http://schemas.openxmlformats.org/drawingml/2006/main" noChangeAspect="1"/>
             </wp:cNvGraphicFramePr>
@@ -881,7 +804,7 @@
                   <pic:spPr>
                     <a:xfrm>
                       <a:off x="0" y="0"/>
-                      <a:ext cx="5612130" cy="3726815"/>
+                      <a:ext cx="5612130" cy="2688590"/>
                     </a:xfrm>
                     <a:prstGeom prst="rect">
                       <a:avLst/>
@@ -894,30 +817,119 @@
         </w:drawing>
       </w:r>
     </w:p>
-    <w:p>
-      <w:pPr>
-        <w:rPr>
-          <w:lang w:val="es-MX"/>
-        </w:rPr>
-      </w:pPr>
-    </w:p>
-    <w:p>
-      <w:pPr>
-        <w:rPr>
-          <w:lang w:val="es-MX"/>
-        </w:rPr>
-      </w:pPr>
-      <w:r>
-        <w:rPr>
-          <w:noProof/>
+    <w:p/>
+    <w:p>
+      <w:r>
+        <w:t>Como se nota en las imágenes se ve ya un cambio significativo en nuestra página.</w:t>
+      </w:r>
+    </w:p>
+    <w:p/>
+    <w:p>
+      <w:pPr>
+        <w:rPr>
+          <w:lang w:val="es-MX"/>
+        </w:rPr>
+      </w:pPr>
+    </w:p>
+    <w:p>
+      <w:pPr>
+        <w:rPr>
+          <w:lang w:val="es-MX"/>
+        </w:rPr>
+      </w:pPr>
+    </w:p>
+    <w:p>
+      <w:pPr>
+        <w:rPr>
+          <w:lang w:val="es-MX"/>
+        </w:rPr>
+      </w:pPr>
+    </w:p>
+    <w:p>
+      <w:pPr>
+        <w:rPr>
+          <w:lang w:val="es-MX"/>
+        </w:rPr>
+      </w:pPr>
+    </w:p>
+    <w:p>
+      <w:pPr>
+        <w:rPr>
+          <w:lang w:val="es-MX"/>
+        </w:rPr>
+      </w:pPr>
+    </w:p>
+    <w:p>
+      <w:pPr>
+        <w:rPr>
+          <w:lang w:val="es-MX"/>
+        </w:rPr>
+      </w:pPr>
+    </w:p>
+    <w:p>
+      <w:pPr>
+        <w:rPr>
+          <w:u w:val="single"/>
+          <w:lang w:val="es-MX"/>
+        </w:rPr>
+      </w:pPr>
+      <w:r>
+        <w:rPr>
           <w:lang w:val="es-MX"/>
         </w:rPr>
         <w:lastRenderedPageBreak/>
+        <w:t xml:space="preserve">Muestra de que el entregable esta subido en GitHub con creación de repositorio, creación de archivo README.md para dar a entender de </w:t>
+      </w:r>
+      <w:r>
+        <w:rPr>
+          <w:lang w:val="es-MX"/>
+        </w:rPr>
+        <w:t>qué</w:t>
+      </w:r>
+      <w:r>
+        <w:rPr>
+          <w:lang w:val="es-MX"/>
+        </w:rPr>
+        <w:t xml:space="preserve"> trata el proyecto</w:t>
+      </w:r>
+      <w:r>
+        <w:rPr>
+          <w:u w:val="single"/>
+          <w:lang w:val="es-MX"/>
+        </w:rPr>
+        <w:t>.</w:t>
+      </w:r>
+    </w:p>
+    <w:p>
+      <w:pPr>
+        <w:rPr>
+          <w:lang w:val="es-MX"/>
+        </w:rPr>
+      </w:pPr>
+      <w:r>
+        <w:rPr>
+          <w:lang w:val="es-MX"/>
+        </w:rPr>
+        <w:t>Imagen actualizada con el entregable 2.</w:t>
+      </w:r>
+    </w:p>
+    <w:p>
+      <w:pPr>
+        <w:rPr>
+          <w:u w:val="single"/>
+          <w:lang w:val="es-MX"/>
+        </w:rPr>
+      </w:pPr>
+      <w:r>
+        <w:rPr>
+          <w:u w:val="single"/>
+          <w:lang w:val="es-MX"/>
+        </w:rPr>
         <w:drawing>
-          <wp:inline distT="0" distB="0" distL="0" distR="0" wp14:anchorId="443D2509" wp14:editId="06228B07">
-            <wp:extent cx="5612130" cy="2754630"/>
-            <wp:effectExtent l="0" t="0" r="7620" b="7620"/>
-            <wp:docPr id="8" name="Imagen 8"/>
+          <wp:inline distT="0" distB="0" distL="0" distR="0" wp14:anchorId="5C6B63FD" wp14:editId="35D62D8E">
+            <wp:extent cx="5612130" cy="3366135"/>
+            <wp:effectExtent l="0" t="0" r="7620" b="5715"/>
+            <wp:docPr id="16" name="Imagen 16"/>
             <wp:cNvGraphicFramePr>
               <a:graphicFrameLocks xmlns:a="http://schemas.openxmlformats.org/drawingml/2006/main" noChangeAspect="1"/>
             </wp:cNvGraphicFramePr>
@@ -937,7 +949,7 @@
                   <pic:spPr>
                     <a:xfrm>
                       <a:off x="0" y="0"/>
-                      <a:ext cx="5612130" cy="2754630"/>
+                      <a:ext cx="5612130" cy="3366135"/>
                     </a:xfrm>
                     <a:prstGeom prst="rect">
                       <a:avLst/>
@@ -958,40 +970,30 @@
       </w:pPr>
       <w:r>
         <w:rPr>
-          <w:lang w:val="es-MX"/>
-        </w:rPr>
-        <w:t>Como vemos estos fueron los comandos necesarios para agregar el proyecto a GitHub.</w:t>
-      </w:r>
-    </w:p>
-    <w:p>
-      <w:pPr>
-        <w:rPr>
-          <w:lang w:val="es-MX"/>
-        </w:rPr>
-      </w:pPr>
-      <w:r>
-        <w:rPr>
-          <w:lang w:val="es-MX"/>
-        </w:rPr>
-        <w:t>Actualización del proyecto y que se refleje en mi repositorio</w:t>
-      </w:r>
-    </w:p>
-    <w:p>
-      <w:pPr>
-        <w:rPr>
-          <w:lang w:val="es-MX"/>
-        </w:rPr>
-      </w:pPr>
-      <w:r>
-        <w:rPr>
           <w:noProof/>
           <w:lang w:val="es-MX"/>
         </w:rPr>
         <w:drawing>
-          <wp:inline distT="0" distB="0" distL="0" distR="0" wp14:anchorId="3FDD4330" wp14:editId="6A3C0ABA">
-            <wp:extent cx="5612130" cy="3683000"/>
-            <wp:effectExtent l="0" t="0" r="7620" b="0"/>
-            <wp:docPr id="10" name="Imagen 10"/>
+          <wp:anchor distT="0" distB="0" distL="114300" distR="114300" simplePos="0" relativeHeight="251658240" behindDoc="0" locked="0" layoutInCell="1" allowOverlap="1" wp14:anchorId="2EA96805" wp14:editId="466A5D3D">
+            <wp:simplePos x="0" y="0"/>
+            <wp:positionH relativeFrom="column">
+              <wp:posOffset>-112395</wp:posOffset>
+            </wp:positionH>
+            <wp:positionV relativeFrom="paragraph">
+              <wp:posOffset>203835</wp:posOffset>
+            </wp:positionV>
+            <wp:extent cx="5612130" cy="3763645"/>
+            <wp:effectExtent l="0" t="0" r="7620" b="8255"/>
+            <wp:wrapThrough wrapText="bothSides">
+              <wp:wrapPolygon edited="0">
+                <wp:start x="0" y="0"/>
+                <wp:lineTo x="0" y="21538"/>
+                <wp:lineTo x="21556" y="21538"/>
+                <wp:lineTo x="21556" y="0"/>
+                <wp:lineTo x="0" y="0"/>
+              </wp:wrapPolygon>
+            </wp:wrapThrough>
+            <wp:docPr id="6" name="Imagen 6"/>
             <wp:cNvGraphicFramePr>
               <a:graphicFrameLocks xmlns:a="http://schemas.openxmlformats.org/drawingml/2006/main" noChangeAspect="1"/>
             </wp:cNvGraphicFramePr>
@@ -1003,7 +1005,13 @@
                     <pic:cNvPicPr/>
                   </pic:nvPicPr>
                   <pic:blipFill>
-                    <a:blip r:embed="rId12"/>
+                    <a:blip r:embed="rId12">
+                      <a:extLst>
+                        <a:ext uri="{28A0092B-C50C-407E-A947-70E740481C1C}">
+                          <a14:useLocalDpi xmlns:a14="http://schemas.microsoft.com/office/drawing/2010/main" val="0"/>
+                        </a:ext>
+                      </a:extLst>
+                    </a:blip>
                     <a:stretch>
                       <a:fillRect/>
                     </a:stretch>
@@ -1011,7 +1019,7 @@
                   <pic:spPr>
                     <a:xfrm>
                       <a:off x="0" y="0"/>
-                      <a:ext cx="5612130" cy="3683000"/>
+                      <a:ext cx="5612130" cy="3763645"/>
                     </a:xfrm>
                     <a:prstGeom prst="rect">
                       <a:avLst/>
@@ -1020,73 +1028,67 @@
                 </pic:pic>
               </a:graphicData>
             </a:graphic>
-          </wp:inline>
+          </wp:anchor>
         </w:drawing>
       </w:r>
-    </w:p>
-    <w:p>
-      <w:pPr>
-        <w:rPr>
-          <w:lang w:val="es-MX"/>
-        </w:rPr>
-      </w:pPr>
-      <w:r>
-        <w:rPr>
-          <w:lang w:val="es-MX"/>
-        </w:rPr>
-        <w:t>Como vemos si se logró con éxito, subir los nuevos cambios a</w:t>
-      </w:r>
-      <w:r>
-        <w:rPr>
-          <w:lang w:val="es-MX"/>
-        </w:rPr>
-        <w:t xml:space="preserve"> mi repositorio.</w:t>
-      </w:r>
-    </w:p>
-    <w:p>
-      <w:pPr>
-        <w:rPr>
-          <w:lang w:val="es-MX"/>
-        </w:rPr>
-      </w:pPr>
-    </w:p>
-    <w:p>
-      <w:pPr>
-        <w:rPr>
-          <w:lang w:val="es-MX"/>
-        </w:rPr>
-      </w:pPr>
-    </w:p>
-    <w:p>
-      <w:pPr>
-        <w:rPr>
-          <w:lang w:val="es-MX"/>
-        </w:rPr>
-      </w:pPr>
-      <w:r>
-        <w:rPr>
+      <w:r>
+        <w:rPr>
+          <w:lang w:val="es-MX"/>
+        </w:rPr>
+        <w:t xml:space="preserve">Comandos en </w:t>
+      </w:r>
+      <w:proofErr w:type="spellStart"/>
+      <w:r>
+        <w:rPr>
+          <w:lang w:val="es-MX"/>
+        </w:rPr>
+        <w:t>git</w:t>
+      </w:r>
+      <w:proofErr w:type="spellEnd"/>
+      <w:r>
+        <w:rPr>
+          <w:lang w:val="es-MX"/>
+        </w:rPr>
+        <w:t xml:space="preserve"> </w:t>
+      </w:r>
+      <w:proofErr w:type="spellStart"/>
+      <w:r>
+        <w:rPr>
+          <w:lang w:val="es-MX"/>
+        </w:rPr>
+        <w:t>bash</w:t>
+      </w:r>
+      <w:proofErr w:type="spellEnd"/>
+      <w:r>
+        <w:rPr>
+          <w:lang w:val="es-MX"/>
+        </w:rPr>
+        <w:t xml:space="preserve"> para la agregación de mi proyecto al repositorio en </w:t>
+      </w:r>
+      <w:r>
+        <w:rPr>
+          <w:lang w:val="es-MX"/>
+        </w:rPr>
+        <w:t>GitHub</w:t>
+      </w:r>
+    </w:p>
+    <w:p>
+      <w:pPr>
+        <w:rPr>
+          <w:lang w:val="es-MX"/>
+        </w:rPr>
+      </w:pPr>
+      <w:r>
+        <w:rPr>
+          <w:noProof/>
           <w:lang w:val="es-MX"/>
         </w:rPr>
         <w:lastRenderedPageBreak/>
-        <w:t>Como se ve en GitHub</w:t>
-      </w:r>
-    </w:p>
-    <w:p>
-      <w:pPr>
-        <w:rPr>
-          <w:lang w:val="es-MX"/>
-        </w:rPr>
-      </w:pPr>
-      <w:r>
-        <w:rPr>
-          <w:noProof/>
-          <w:lang w:val="es-MX"/>
-        </w:rPr>
         <w:drawing>
-          <wp:inline distT="0" distB="0" distL="0" distR="0" wp14:anchorId="7D5856B6" wp14:editId="5C76B8DF">
-            <wp:extent cx="5985173" cy="1844040"/>
-            <wp:effectExtent l="0" t="0" r="0" b="3810"/>
-            <wp:docPr id="11" name="Imagen 11"/>
+          <wp:inline distT="0" distB="0" distL="0" distR="0" wp14:anchorId="792FC7F2" wp14:editId="75DF6FDD">
+            <wp:extent cx="5612130" cy="3726815"/>
+            <wp:effectExtent l="0" t="0" r="7620" b="6985"/>
+            <wp:docPr id="7" name="Imagen 7"/>
             <wp:cNvGraphicFramePr>
               <a:graphicFrameLocks xmlns:a="http://schemas.openxmlformats.org/drawingml/2006/main" noChangeAspect="1"/>
             </wp:cNvGraphicFramePr>
@@ -1106,7 +1108,7 @@
                   <pic:spPr>
                     <a:xfrm>
                       <a:off x="0" y="0"/>
-                      <a:ext cx="5996160" cy="1847425"/>
+                      <a:ext cx="5612130" cy="3726815"/>
                     </a:xfrm>
                     <a:prstGeom prst="rect">
                       <a:avLst/>
@@ -1118,6 +1120,298 @@
           </wp:inline>
         </w:drawing>
       </w:r>
+    </w:p>
+    <w:p>
+      <w:pPr>
+        <w:rPr>
+          <w:lang w:val="es-MX"/>
+        </w:rPr>
+      </w:pPr>
+      <w:r>
+        <w:rPr>
+          <w:noProof/>
+          <w:lang w:val="es-MX"/>
+        </w:rPr>
+        <w:drawing>
+          <wp:inline distT="0" distB="0" distL="0" distR="0" wp14:anchorId="78BAC05F" wp14:editId="26DC04B1">
+            <wp:extent cx="5612130" cy="2754630"/>
+            <wp:effectExtent l="0" t="0" r="7620" b="7620"/>
+            <wp:docPr id="8" name="Imagen 8"/>
+            <wp:cNvGraphicFramePr>
+              <a:graphicFrameLocks xmlns:a="http://schemas.openxmlformats.org/drawingml/2006/main" noChangeAspect="1"/>
+            </wp:cNvGraphicFramePr>
+            <a:graphic xmlns:a="http://schemas.openxmlformats.org/drawingml/2006/main">
+              <a:graphicData uri="http://schemas.openxmlformats.org/drawingml/2006/picture">
+                <pic:pic xmlns:pic="http://schemas.openxmlformats.org/drawingml/2006/picture">
+                  <pic:nvPicPr>
+                    <pic:cNvPr id="1" name=""/>
+                    <pic:cNvPicPr/>
+                  </pic:nvPicPr>
+                  <pic:blipFill>
+                    <a:blip r:embed="rId14"/>
+                    <a:stretch>
+                      <a:fillRect/>
+                    </a:stretch>
+                  </pic:blipFill>
+                  <pic:spPr>
+                    <a:xfrm>
+                      <a:off x="0" y="0"/>
+                      <a:ext cx="5612130" cy="2754630"/>
+                    </a:xfrm>
+                    <a:prstGeom prst="rect">
+                      <a:avLst/>
+                    </a:prstGeom>
+                  </pic:spPr>
+                </pic:pic>
+              </a:graphicData>
+            </a:graphic>
+          </wp:inline>
+        </w:drawing>
+      </w:r>
+    </w:p>
+    <w:p>
+      <w:pPr>
+        <w:rPr>
+          <w:lang w:val="es-MX"/>
+        </w:rPr>
+      </w:pPr>
+      <w:r>
+        <w:rPr>
+          <w:lang w:val="es-MX"/>
+        </w:rPr>
+        <w:t>Como vemos estos fueron los comandos necesarios para agregar el proyecto a GitHub.</w:t>
+      </w:r>
+    </w:p>
+    <w:p>
+      <w:pPr>
+        <w:rPr>
+          <w:lang w:val="es-MX"/>
+        </w:rPr>
+      </w:pPr>
+    </w:p>
+    <w:p>
+      <w:pPr>
+        <w:rPr>
+          <w:lang w:val="es-MX"/>
+        </w:rPr>
+      </w:pPr>
+    </w:p>
+    <w:p>
+      <w:pPr>
+        <w:rPr>
+          <w:lang w:val="es-MX"/>
+        </w:rPr>
+      </w:pPr>
+    </w:p>
+    <w:p>
+      <w:pPr>
+        <w:rPr>
+          <w:lang w:val="es-MX"/>
+        </w:rPr>
+      </w:pPr>
+    </w:p>
+    <w:p>
+      <w:pPr>
+        <w:rPr>
+          <w:lang w:val="es-MX"/>
+        </w:rPr>
+      </w:pPr>
+      <w:r>
+        <w:rPr>
+          <w:lang w:val="es-MX"/>
+        </w:rPr>
+        <w:lastRenderedPageBreak/>
+        <w:t>Actualización del proyecto y que se refleje en mi repositorio</w:t>
+      </w:r>
+    </w:p>
+    <w:p>
+      <w:pPr>
+        <w:rPr>
+          <w:lang w:val="es-MX"/>
+        </w:rPr>
+      </w:pPr>
+      <w:r>
+        <w:rPr>
+          <w:lang w:val="es-MX"/>
+        </w:rPr>
+        <w:drawing>
+          <wp:inline distT="0" distB="0" distL="0" distR="0" wp14:anchorId="5C207DF0" wp14:editId="0534FD2E">
+            <wp:extent cx="5612130" cy="3340100"/>
+            <wp:effectExtent l="0" t="0" r="7620" b="0"/>
+            <wp:docPr id="17" name="Imagen 17"/>
+            <wp:cNvGraphicFramePr>
+              <a:graphicFrameLocks xmlns:a="http://schemas.openxmlformats.org/drawingml/2006/main" noChangeAspect="1"/>
+            </wp:cNvGraphicFramePr>
+            <a:graphic xmlns:a="http://schemas.openxmlformats.org/drawingml/2006/main">
+              <a:graphicData uri="http://schemas.openxmlformats.org/drawingml/2006/picture">
+                <pic:pic xmlns:pic="http://schemas.openxmlformats.org/drawingml/2006/picture">
+                  <pic:nvPicPr>
+                    <pic:cNvPr id="1" name=""/>
+                    <pic:cNvPicPr/>
+                  </pic:nvPicPr>
+                  <pic:blipFill>
+                    <a:blip r:embed="rId15"/>
+                    <a:stretch>
+                      <a:fillRect/>
+                    </a:stretch>
+                  </pic:blipFill>
+                  <pic:spPr>
+                    <a:xfrm>
+                      <a:off x="0" y="0"/>
+                      <a:ext cx="5612130" cy="3340100"/>
+                    </a:xfrm>
+                    <a:prstGeom prst="rect">
+                      <a:avLst/>
+                    </a:prstGeom>
+                  </pic:spPr>
+                </pic:pic>
+              </a:graphicData>
+            </a:graphic>
+          </wp:inline>
+        </w:drawing>
+      </w:r>
+    </w:p>
+    <w:p>
+      <w:pPr>
+        <w:rPr>
+          <w:lang w:val="es-MX"/>
+        </w:rPr>
+      </w:pPr>
+      <w:r>
+        <w:rPr>
+          <w:lang w:val="es-MX"/>
+        </w:rPr>
+        <w:drawing>
+          <wp:inline distT="0" distB="0" distL="0" distR="0" wp14:anchorId="6FF1C018" wp14:editId="7542F92D">
+            <wp:extent cx="5612130" cy="3946525"/>
+            <wp:effectExtent l="0" t="0" r="7620" b="0"/>
+            <wp:docPr id="18" name="Imagen 18"/>
+            <wp:cNvGraphicFramePr>
+              <a:graphicFrameLocks xmlns:a="http://schemas.openxmlformats.org/drawingml/2006/main" noChangeAspect="1"/>
+            </wp:cNvGraphicFramePr>
+            <a:graphic xmlns:a="http://schemas.openxmlformats.org/drawingml/2006/main">
+              <a:graphicData uri="http://schemas.openxmlformats.org/drawingml/2006/picture">
+                <pic:pic xmlns:pic="http://schemas.openxmlformats.org/drawingml/2006/picture">
+                  <pic:nvPicPr>
+                    <pic:cNvPr id="1" name=""/>
+                    <pic:cNvPicPr/>
+                  </pic:nvPicPr>
+                  <pic:blipFill>
+                    <a:blip r:embed="rId16"/>
+                    <a:stretch>
+                      <a:fillRect/>
+                    </a:stretch>
+                  </pic:blipFill>
+                  <pic:spPr>
+                    <a:xfrm>
+                      <a:off x="0" y="0"/>
+                      <a:ext cx="5612130" cy="3946525"/>
+                    </a:xfrm>
+                    <a:prstGeom prst="rect">
+                      <a:avLst/>
+                    </a:prstGeom>
+                  </pic:spPr>
+                </pic:pic>
+              </a:graphicData>
+            </a:graphic>
+          </wp:inline>
+        </w:drawing>
+      </w:r>
+    </w:p>
+    <w:p>
+      <w:pPr>
+        <w:rPr>
+          <w:lang w:val="es-MX"/>
+        </w:rPr>
+      </w:pPr>
+      <w:r>
+        <w:rPr>
+          <w:lang w:val="es-MX"/>
+        </w:rPr>
+        <w:t>Como vemos si se logró con éxito, subir los nuevos cambios a</w:t>
+      </w:r>
+      <w:r>
+        <w:rPr>
+          <w:lang w:val="es-MX"/>
+        </w:rPr>
+        <w:t xml:space="preserve"> mi repositorio.</w:t>
+      </w:r>
+    </w:p>
+    <w:p>
+      <w:pPr>
+        <w:rPr>
+          <w:lang w:val="es-MX"/>
+        </w:rPr>
+      </w:pPr>
+    </w:p>
+    <w:p>
+      <w:pPr>
+        <w:rPr>
+          <w:lang w:val="es-MX"/>
+        </w:rPr>
+      </w:pPr>
+    </w:p>
+    <w:p>
+      <w:pPr>
+        <w:rPr>
+          <w:lang w:val="es-MX"/>
+        </w:rPr>
+      </w:pPr>
+      <w:r>
+        <w:rPr>
+          <w:lang w:val="es-MX"/>
+        </w:rPr>
+        <w:t>Como se ve en GitHub</w:t>
+      </w:r>
+    </w:p>
+    <w:p>
+      <w:pPr>
+        <w:rPr>
+          <w:lang w:val="es-MX"/>
+        </w:rPr>
+      </w:pPr>
+      <w:r>
+        <w:rPr>
+          <w:lang w:val="es-MX"/>
+        </w:rPr>
+        <w:drawing>
+          <wp:inline distT="0" distB="0" distL="0" distR="0" wp14:anchorId="58E9DA05" wp14:editId="001C5DAA">
+            <wp:extent cx="5612130" cy="2933700"/>
+            <wp:effectExtent l="0" t="0" r="7620" b="0"/>
+            <wp:docPr id="19" name="Imagen 19"/>
+            <wp:cNvGraphicFramePr>
+              <a:graphicFrameLocks xmlns:a="http://schemas.openxmlformats.org/drawingml/2006/main" noChangeAspect="1"/>
+            </wp:cNvGraphicFramePr>
+            <a:graphic xmlns:a="http://schemas.openxmlformats.org/drawingml/2006/main">
+              <a:graphicData uri="http://schemas.openxmlformats.org/drawingml/2006/picture">
+                <pic:pic xmlns:pic="http://schemas.openxmlformats.org/drawingml/2006/picture">
+                  <pic:nvPicPr>
+                    <pic:cNvPr id="1" name=""/>
+                    <pic:cNvPicPr/>
+                  </pic:nvPicPr>
+                  <pic:blipFill>
+                    <a:blip r:embed="rId17"/>
+                    <a:stretch>
+                      <a:fillRect/>
+                    </a:stretch>
+                  </pic:blipFill>
+                  <pic:spPr>
+                    <a:xfrm>
+                      <a:off x="0" y="0"/>
+                      <a:ext cx="5612130" cy="2933700"/>
+                    </a:xfrm>
+                    <a:prstGeom prst="rect">
+                      <a:avLst/>
+                    </a:prstGeom>
+                  </pic:spPr>
+                </pic:pic>
+              </a:graphicData>
+            </a:graphic>
+          </wp:inline>
+        </w:drawing>
+      </w:r>
+      <w:bookmarkStart w:id="0" w:name="_GoBack"/>
+      <w:bookmarkEnd w:id="0"/>
     </w:p>
     <w:p>
       <w:pPr>

</xml_diff>